<commit_message>
end of crappy Monday
</commit_message>
<xml_diff>
--- a/docs/Deferred to do list.docx
+++ b/docs/Deferred to do list.docx
@@ -33,8 +33,14 @@
           <w:ilvl w:val="1"/>
           <w:numId w:val="2"/>
         </w:numPr>
-      </w:pPr>
-      <w:r>
+        <w:rPr>
+          <w:highlight w:val="yellow"/>
+        </w:rPr>
+      </w:pPr>
+      <w:r>
+        <w:rPr>
+          <w:highlight w:val="yellow"/>
+        </w:rPr>
         <w:t>1 Month deferred billings</w:t>
       </w:r>
     </w:p>
@@ -45,8 +51,14 @@
           <w:ilvl w:val="1"/>
           <w:numId w:val="2"/>
         </w:numPr>
-      </w:pPr>
-      <w:r>
+        <w:rPr>
+          <w:highlight w:val="yellow"/>
+        </w:rPr>
+      </w:pPr>
+      <w:r>
+        <w:rPr>
+          <w:highlight w:val="yellow"/>
+        </w:rPr>
         <w:t>Service based billings</w:t>
       </w:r>
     </w:p>
@@ -57,8 +69,14 @@
           <w:ilvl w:val="1"/>
           <w:numId w:val="2"/>
         </w:numPr>
-      </w:pPr>
-      <w:r>
+        <w:rPr>
+          <w:highlight w:val="yellow"/>
+        </w:rPr>
+      </w:pPr>
+      <w:r>
+        <w:rPr>
+          <w:highlight w:val="yellow"/>
+        </w:rPr>
         <w:t>Recognized Revenue Billings</w:t>
       </w:r>
     </w:p>
@@ -95,192 +113,215 @@
         </w:numPr>
       </w:pPr>
       <w:r>
-        <w:t>Remove MXP and other billings from</w:t>
-      </w:r>
+        <w:t>Remove MXP and other billings from the type A earlier in the process</w:t>
+      </w:r>
+    </w:p>
+    <w:p>
+      <w:pPr>
+        <w:pStyle w:val="ListParagraph"/>
+        <w:numPr>
+          <w:ilvl w:val="0"/>
+          <w:numId w:val="2"/>
+        </w:numPr>
+      </w:pPr>
+      <w:r>
+        <w:t>Check that the currencies are removed from the bookings forecast</w:t>
+      </w:r>
+    </w:p>
+    <w:p>
+      <w:pPr>
+        <w:pStyle w:val="ListParagraph"/>
+        <w:numPr>
+          <w:ilvl w:val="0"/>
+          <w:numId w:val="2"/>
+        </w:numPr>
+      </w:pPr>
+      <w:r>
+        <w:t>Integrate the final spreadsheet from accounting (Revenue Accounting Workbook) into this so that we have the initial waterfall by BU</w:t>
+      </w:r>
+    </w:p>
+    <w:p>
+      <w:pPr>
+        <w:pStyle w:val="ListParagraph"/>
+        <w:numPr>
+          <w:ilvl w:val="1"/>
+          <w:numId w:val="2"/>
+        </w:numPr>
+      </w:pPr>
+      <w:r>
+        <w:t>Possibly work on creating a model for the other types (non-automated deferred)</w:t>
+      </w:r>
+    </w:p>
+    <w:p>
+      <w:pPr>
+        <w:pStyle w:val="ListParagraph"/>
+        <w:numPr>
+          <w:ilvl w:val="0"/>
+          <w:numId w:val="2"/>
+        </w:numPr>
+      </w:pPr>
+      <w:r>
+        <w:t xml:space="preserve">Recreate the standard reporting that I have done in </w:t>
+      </w:r>
+      <w:proofErr w:type="spellStart"/>
+      <w:r>
+        <w:t>Matlab</w:t>
+      </w:r>
+      <w:proofErr w:type="spellEnd"/>
+    </w:p>
+    <w:p>
+      <w:pPr>
+        <w:pStyle w:val="ListParagraph"/>
+        <w:numPr>
+          <w:ilvl w:val="1"/>
+          <w:numId w:val="2"/>
+        </w:numPr>
+      </w:pPr>
+      <w:r>
+        <w:t>Deferred Period Walk</w:t>
+      </w:r>
+    </w:p>
+    <w:p>
+      <w:pPr>
+        <w:pStyle w:val="ListParagraph"/>
+        <w:numPr>
+          <w:ilvl w:val="1"/>
+          <w:numId w:val="2"/>
+        </w:numPr>
+      </w:pPr>
+      <w:r>
+        <w:t>Annual Billings Check</w:t>
+      </w:r>
+    </w:p>
+    <w:p>
+      <w:pPr>
+        <w:pStyle w:val="ListParagraph"/>
+        <w:numPr>
+          <w:ilvl w:val="1"/>
+          <w:numId w:val="2"/>
+        </w:numPr>
+      </w:pPr>
+      <w:r>
+        <w:t>Monthly forecast models</w:t>
+      </w:r>
+    </w:p>
+    <w:p>
+      <w:pPr>
+        <w:pStyle w:val="ListParagraph"/>
+        <w:numPr>
+          <w:ilvl w:val="0"/>
+          <w:numId w:val="2"/>
+        </w:numPr>
+      </w:pPr>
+      <w:r>
+        <w:t>Enhance all reporting</w:t>
+      </w:r>
+    </w:p>
+    <w:p>
+      <w:pPr>
+        <w:pStyle w:val="ListParagraph"/>
+        <w:numPr>
+          <w:ilvl w:val="0"/>
+          <w:numId w:val="2"/>
+        </w:numPr>
+      </w:pPr>
+      <w:r>
+        <w:t>Bo</w:t>
+      </w:r>
+      <w:r>
+        <w:t>k</w:t>
+      </w:r>
+      <w:r>
+        <w:t>eh model as a web page to visualize what is being done here</w:t>
+      </w:r>
+    </w:p>
+    <w:p/>
+    <w:p>
+      <w:pPr>
+        <w:pStyle w:val="ListParagraph"/>
+        <w:numPr>
+          <w:ilvl w:val="0"/>
+          <w:numId w:val="2"/>
+        </w:numPr>
+      </w:pPr>
+      <w:r>
+        <w:t>Clean up the functions in visual studio code</w:t>
+      </w:r>
+    </w:p>
+    <w:p>
+      <w:pPr>
+        <w:pStyle w:val="ListParagraph"/>
+      </w:pPr>
+    </w:p>
+    <w:p>
+      <w:pPr>
+        <w:pStyle w:val="ListParagraph"/>
+        <w:numPr>
+          <w:ilvl w:val="0"/>
+          <w:numId w:val="2"/>
+        </w:numPr>
+      </w:pPr>
+      <w:r>
+        <w:t>Make a clean notebook that you can use to explain what is going on here (with better visuals)</w:t>
+      </w:r>
+    </w:p>
+    <w:p>
+      <w:pPr>
+        <w:pStyle w:val="ListParagraph"/>
+      </w:pPr>
+    </w:p>
+    <w:p>
+      <w:pPr>
+        <w:pStyle w:val="ListParagraph"/>
+        <w:numPr>
+          <w:ilvl w:val="0"/>
+          <w:numId w:val="2"/>
+        </w:numPr>
+      </w:pPr>
+      <w:r>
+        <w:t>Make the inputs clearer if we need to change how this is done. (possibly combine some of the inputs into a single spreadsheet.)</w:t>
+      </w:r>
+    </w:p>
+    <w:p>
+      <w:pPr>
+        <w:pStyle w:val="ListParagraph"/>
+      </w:pPr>
+    </w:p>
+    <w:p>
+      <w:pPr>
+        <w:pStyle w:val="ListParagraph"/>
+        <w:numPr>
+          <w:ilvl w:val="0"/>
+          <w:numId w:val="2"/>
+        </w:numPr>
+      </w:pPr>
+      <w:r>
+        <w:t xml:space="preserve">Clean up the monthly forecast to see if there are better time periods that might work better (function within the </w:t>
+      </w:r>
+      <w:proofErr w:type="spellStart"/>
+      <w:r>
+        <w:t>build_monthly_forecast</w:t>
+      </w:r>
+      <w:proofErr w:type="spellEnd"/>
+      <w:r>
+        <w:t xml:space="preserve"> function)</w:t>
+      </w:r>
+    </w:p>
+    <w:p>
+      <w:pPr>
+        <w:pStyle w:val="ListParagraph"/>
+      </w:pPr>
+    </w:p>
+    <w:p>
+      <w:pPr>
+        <w:pStyle w:val="ListParagraph"/>
+        <w:numPr>
+          <w:ilvl w:val="0"/>
+          <w:numId w:val="2"/>
+        </w:numPr>
+      </w:pPr>
       <w:bookmarkStart w:id="0" w:name="_GoBack"/>
       <w:bookmarkEnd w:id="0"/>
-      <w:r>
-        <w:t xml:space="preserve"> the type A earlier in the process</w:t>
-      </w:r>
-    </w:p>
-    <w:p>
-      <w:pPr>
-        <w:pStyle w:val="ListParagraph"/>
-        <w:numPr>
-          <w:ilvl w:val="0"/>
-          <w:numId w:val="2"/>
-        </w:numPr>
-      </w:pPr>
-      <w:r>
-        <w:t>Check that the currencies are removed from the bookings forecast</w:t>
-      </w:r>
-    </w:p>
-    <w:p>
-      <w:pPr>
-        <w:pStyle w:val="ListParagraph"/>
-        <w:numPr>
-          <w:ilvl w:val="0"/>
-          <w:numId w:val="2"/>
-        </w:numPr>
-      </w:pPr>
-      <w:r>
-        <w:t>Integrate the final spreadsheet from accounting (Revenue Accounting Workbook) into this so that we have the initial waterfall by BU</w:t>
-      </w:r>
-    </w:p>
-    <w:p>
-      <w:pPr>
-        <w:pStyle w:val="ListParagraph"/>
-        <w:numPr>
-          <w:ilvl w:val="1"/>
-          <w:numId w:val="2"/>
-        </w:numPr>
-      </w:pPr>
-      <w:r>
-        <w:t>Possibly work on creating a model for the other types (non-automated deferred)</w:t>
-      </w:r>
-    </w:p>
-    <w:p>
-      <w:pPr>
-        <w:pStyle w:val="ListParagraph"/>
-        <w:numPr>
-          <w:ilvl w:val="0"/>
-          <w:numId w:val="2"/>
-        </w:numPr>
-      </w:pPr>
-      <w:r>
-        <w:t xml:space="preserve">Recreate the standard reporting that I have done in </w:t>
-      </w:r>
-      <w:proofErr w:type="spellStart"/>
-      <w:r>
-        <w:t>Matlab</w:t>
-      </w:r>
-      <w:proofErr w:type="spellEnd"/>
-    </w:p>
-    <w:p>
-      <w:pPr>
-        <w:pStyle w:val="ListParagraph"/>
-        <w:numPr>
-          <w:ilvl w:val="1"/>
-          <w:numId w:val="2"/>
-        </w:numPr>
-      </w:pPr>
-      <w:r>
-        <w:t>Deferred Period Walk</w:t>
-      </w:r>
-    </w:p>
-    <w:p>
-      <w:pPr>
-        <w:pStyle w:val="ListParagraph"/>
-        <w:numPr>
-          <w:ilvl w:val="1"/>
-          <w:numId w:val="2"/>
-        </w:numPr>
-      </w:pPr>
-      <w:r>
-        <w:t>Annual Billings Check</w:t>
-      </w:r>
-    </w:p>
-    <w:p>
-      <w:pPr>
-        <w:pStyle w:val="ListParagraph"/>
-        <w:numPr>
-          <w:ilvl w:val="1"/>
-          <w:numId w:val="2"/>
-        </w:numPr>
-      </w:pPr>
-      <w:r>
-        <w:t>Monthly forecast models</w:t>
-      </w:r>
-    </w:p>
-    <w:p>
-      <w:pPr>
-        <w:pStyle w:val="ListParagraph"/>
-        <w:numPr>
-          <w:ilvl w:val="0"/>
-          <w:numId w:val="2"/>
-        </w:numPr>
-      </w:pPr>
-      <w:r>
-        <w:t>Enhance all reporting</w:t>
-      </w:r>
-    </w:p>
-    <w:p>
-      <w:pPr>
-        <w:pStyle w:val="ListParagraph"/>
-        <w:numPr>
-          <w:ilvl w:val="0"/>
-          <w:numId w:val="2"/>
-        </w:numPr>
-      </w:pPr>
-      <w:proofErr w:type="spellStart"/>
-      <w:r>
-        <w:t>Boqeh</w:t>
-      </w:r>
-      <w:proofErr w:type="spellEnd"/>
-      <w:r>
-        <w:t xml:space="preserve"> model as a web page to visualize what is being done here</w:t>
-      </w:r>
-    </w:p>
-    <w:p/>
-    <w:p>
-      <w:pPr>
-        <w:pStyle w:val="ListParagraph"/>
-        <w:numPr>
-          <w:ilvl w:val="0"/>
-          <w:numId w:val="2"/>
-        </w:numPr>
-      </w:pPr>
-      <w:r>
-        <w:t>Clean up the functions in visual studio code</w:t>
-      </w:r>
-    </w:p>
-    <w:p>
-      <w:pPr>
-        <w:pStyle w:val="ListParagraph"/>
-      </w:pPr>
-    </w:p>
-    <w:p>
-      <w:pPr>
-        <w:pStyle w:val="ListParagraph"/>
-        <w:numPr>
-          <w:ilvl w:val="0"/>
-          <w:numId w:val="2"/>
-        </w:numPr>
-      </w:pPr>
-      <w:r>
-        <w:t>Make a clean notebook that you can use to explain what is going on here (with better visuals)</w:t>
-      </w:r>
-    </w:p>
-    <w:p>
-      <w:pPr>
-        <w:pStyle w:val="ListParagraph"/>
-      </w:pPr>
-    </w:p>
-    <w:p>
-      <w:pPr>
-        <w:pStyle w:val="ListParagraph"/>
-        <w:numPr>
-          <w:ilvl w:val="0"/>
-          <w:numId w:val="2"/>
-        </w:numPr>
-      </w:pPr>
-      <w:r>
-        <w:t>Make the inputs clearer if we need to change how this is done. (possibly combine some of the inputs into a single spreadsheet.)</w:t>
-      </w:r>
-    </w:p>
-    <w:p>
-      <w:pPr>
-        <w:pStyle w:val="ListParagraph"/>
-      </w:pPr>
-    </w:p>
-    <w:p>
-      <w:pPr>
-        <w:pStyle w:val="ListParagraph"/>
-        <w:numPr>
-          <w:ilvl w:val="0"/>
-          <w:numId w:val="2"/>
-        </w:numPr>
-      </w:pPr>
     </w:p>
     <w:p>
       <w:pPr>

</xml_diff>

<commit_message>
added information in the docs folder
</commit_message>
<xml_diff>
--- a/docs/Deferred to do list.docx
+++ b/docs/Deferred to do list.docx
@@ -69,18 +69,6 @@
           <w:ilvl w:val="0"/>
           <w:numId w:val="2"/>
         </w:numPr>
-      </w:pPr>
-      <w:r>
-        <w:t>Make these functions in visual studio code</w:t>
-      </w:r>
-    </w:p>
-    <w:p>
-      <w:pPr>
-        <w:pStyle w:val="ListParagraph"/>
-        <w:numPr>
-          <w:ilvl w:val="0"/>
-          <w:numId w:val="2"/>
-        </w:numPr>
         <w:rPr>
           <w:highlight w:val="lightGray"/>
         </w:rPr>
@@ -101,7 +89,7 @@
         </w:numPr>
       </w:pPr>
       <w:r>
-        <w:t>Integrate the final spreadsheet from accounting (Revenue Accounting Workbook) into this so that we have the initial waterfall by BU</w:t>
+        <w:t>Recreate the standard reporting that I have done in Matlab</w:t>
       </w:r>
     </w:p>
     <w:p>
@@ -113,25 +101,8 @@
         </w:numPr>
       </w:pPr>
       <w:r>
-        <w:t>Possibly work on creating a model for the other types (non-automated deferred)</w:t>
+        <w:t>Deferred Period Walk</w:t>
       </w:r>
-    </w:p>
-    <w:p>
-      <w:pPr>
-        <w:pStyle w:val="ListParagraph"/>
-        <w:numPr>
-          <w:ilvl w:val="0"/>
-          <w:numId w:val="2"/>
-        </w:numPr>
-      </w:pPr>
-      <w:r>
-        <w:t xml:space="preserve">Recreate the standard reporting that I have done in </w:t>
-      </w:r>
-      <w:proofErr w:type="spellStart"/>
-      <w:r>
-        <w:t>Matlab</w:t>
-      </w:r>
-      <w:proofErr w:type="spellEnd"/>
     </w:p>
     <w:p>
       <w:pPr>
@@ -142,7 +113,7 @@
         </w:numPr>
       </w:pPr>
       <w:r>
-        <w:t>Deferred Period Walk</w:t>
+        <w:t>Annual Billings Check</w:t>
       </w:r>
     </w:p>
     <w:p>
@@ -154,43 +125,7 @@
         </w:numPr>
       </w:pPr>
       <w:r>
-        <w:t>Annual Billings Check</w:t>
-      </w:r>
-    </w:p>
-    <w:p>
-      <w:pPr>
-        <w:pStyle w:val="ListParagraph"/>
-        <w:numPr>
-          <w:ilvl w:val="1"/>
-          <w:numId w:val="2"/>
-        </w:numPr>
-      </w:pPr>
-      <w:r>
         <w:t>Monthly forecast models</w:t>
-      </w:r>
-    </w:p>
-    <w:p>
-      <w:pPr>
-        <w:pStyle w:val="ListParagraph"/>
-        <w:numPr>
-          <w:ilvl w:val="0"/>
-          <w:numId w:val="2"/>
-        </w:numPr>
-      </w:pPr>
-      <w:r>
-        <w:t>Enhance all reporting</w:t>
-      </w:r>
-    </w:p>
-    <w:p>
-      <w:pPr>
-        <w:pStyle w:val="ListParagraph"/>
-        <w:numPr>
-          <w:ilvl w:val="0"/>
-          <w:numId w:val="2"/>
-        </w:numPr>
-      </w:pPr>
-      <w:r>
-        <w:t>Clean up the functions in visual studio code</w:t>
       </w:r>
     </w:p>
     <w:p>
@@ -220,31 +155,6 @@
       <w:pPr>
         <w:pStyle w:val="ListParagraph"/>
       </w:pPr>
-    </w:p>
-    <w:p>
-      <w:pPr>
-        <w:pStyle w:val="ListParagraph"/>
-        <w:numPr>
-          <w:ilvl w:val="0"/>
-          <w:numId w:val="2"/>
-        </w:numPr>
-      </w:pPr>
-      <w:r>
-        <w:t>Make the inputs clearer if we need to change how this is done. (possibly combine some of the inputs into a single spreadsheet.)</w:t>
-      </w:r>
-    </w:p>
-    <w:p/>
-    <w:p>
-      <w:pPr>
-        <w:pStyle w:val="ListParagraph"/>
-        <w:numPr>
-          <w:ilvl w:val="0"/>
-          <w:numId w:val="2"/>
-        </w:numPr>
-      </w:pPr>
-      <w:r>
-        <w:t>Push this and share it – meet with JM and show him.</w:t>
-      </w:r>
     </w:p>
     <w:p>
       <w:pPr>

</xml_diff>